<commit_message>
ajout de la matrice de dépendances fonctionelles, des dépendances simple et composee, du Mcd et du Mld
</commit_message>
<xml_diff>
--- a/FOAD_Merise/ExercicesModeleConceptuel/GestionAeroport/Aeroport.docx
+++ b/FOAD_Merise/ExercicesModeleConceptuel/GestionAeroport/Aeroport.docx
@@ -2264,6 +2264,7 @@
           </w:tcPr>
           <w:p>
             <w:pPr>
+              <w:jc w:val="center"/>
               <w:rPr>
                 <w:rFonts w:ascii="Calibri" w:hAnsi="Calibri" w:cs="Times New Roman"/>
                 <w:b/>
@@ -2272,16 +2273,6 @@
               </w:rPr>
             </w:pPr>
           </w:p>
-          <w:p>
-            <w:pPr>
-              <w:rPr>
-                <w:rFonts w:ascii="Calibri" w:hAnsi="Calibri" w:cs="Times New Roman"/>
-                <w:b/>
-                <w:bCs/>
-                <w:color w:val="FFFFFF"/>
-              </w:rPr>
-            </w:pPr>
-          </w:p>
         </w:tc>
         <w:tc>
           <w:tcPr>
@@ -2300,25 +2291,7 @@
               <w:rPr>
                 <w:rFonts w:ascii="Calibri" w:hAnsi="Calibri" w:cs="Times New Roman"/>
               </w:rPr>
-              <w:t>Owner_</w:t>
-            </w:r>
-            <w:r>
-              <w:rPr>
-                <w:rFonts w:ascii="Calibri" w:hAnsi="Calibri" w:cs="Times New Roman"/>
-              </w:rPr>
-              <w:t>Ad</w:t>
-            </w:r>
-            <w:r>
-              <w:rPr>
-                <w:rFonts w:ascii="Calibri" w:hAnsi="Calibri" w:cs="Times New Roman"/>
-              </w:rPr>
-              <w:t>d</w:t>
-            </w:r>
-            <w:r>
-              <w:rPr>
-                <w:rFonts w:ascii="Calibri" w:hAnsi="Calibri" w:cs="Times New Roman"/>
-              </w:rPr>
-              <w:t>ress</w:t>
+              <w:t>Owner_Type</w:t>
             </w:r>
             <w:proofErr w:type="spellEnd"/>
           </w:p>
@@ -2339,7 +2312,7 @@
               <w:rPr>
                 <w:rFonts w:ascii="Calibri" w:hAnsi="Calibri" w:cs="Times New Roman"/>
               </w:rPr>
-              <w:t>Adresse du propriétaire</w:t>
+              <w:t>Type de propriétaire particulier ou société</w:t>
             </w:r>
           </w:p>
         </w:tc>
@@ -2360,7 +2333,7 @@
               <w:rPr>
                 <w:rFonts w:ascii="Calibri" w:hAnsi="Calibri" w:cs="Times New Roman"/>
               </w:rPr>
-              <w:t>Alphanumérique (255)</w:t>
+              <w:t>Booléen</w:t>
             </w:r>
           </w:p>
         </w:tc>
@@ -2405,6 +2378,139 @@
               </w:rPr>
             </w:pPr>
           </w:p>
+          <w:p>
+            <w:pPr>
+              <w:rPr>
+                <w:rFonts w:ascii="Calibri" w:hAnsi="Calibri" w:cs="Times New Roman"/>
+                <w:b/>
+                <w:bCs/>
+                <w:color w:val="FFFFFF"/>
+              </w:rPr>
+            </w:pPr>
+          </w:p>
+        </w:tc>
+        <w:tc>
+          <w:tcPr>
+            <w:tcW w:w="2897" w:type="dxa"/>
+            <w:shd w:val="clear" w:color="auto" w:fill="DFEBF5"/>
+          </w:tcPr>
+          <w:p>
+            <w:pPr>
+              <w:ind w:firstLine="0"/>
+              <w:rPr>
+                <w:rFonts w:ascii="Calibri" w:hAnsi="Calibri" w:cs="Times New Roman"/>
+              </w:rPr>
+            </w:pPr>
+            <w:proofErr w:type="spellStart"/>
+            <w:r>
+              <w:rPr>
+                <w:rFonts w:ascii="Calibri" w:hAnsi="Calibri" w:cs="Times New Roman"/>
+              </w:rPr>
+              <w:t>Owner_</w:t>
+            </w:r>
+            <w:r>
+              <w:rPr>
+                <w:rFonts w:ascii="Calibri" w:hAnsi="Calibri" w:cs="Times New Roman"/>
+              </w:rPr>
+              <w:t>Ad</w:t>
+            </w:r>
+            <w:r>
+              <w:rPr>
+                <w:rFonts w:ascii="Calibri" w:hAnsi="Calibri" w:cs="Times New Roman"/>
+              </w:rPr>
+              <w:t>d</w:t>
+            </w:r>
+            <w:r>
+              <w:rPr>
+                <w:rFonts w:ascii="Calibri" w:hAnsi="Calibri" w:cs="Times New Roman"/>
+              </w:rPr>
+              <w:t>ress</w:t>
+            </w:r>
+            <w:proofErr w:type="spellEnd"/>
+          </w:p>
+        </w:tc>
+        <w:tc>
+          <w:tcPr>
+            <w:tcW w:w="1820" w:type="dxa"/>
+            <w:shd w:val="clear" w:color="auto" w:fill="DFEBF5"/>
+          </w:tcPr>
+          <w:p>
+            <w:pPr>
+              <w:ind w:firstLine="0"/>
+              <w:rPr>
+                <w:rFonts w:ascii="Calibri" w:hAnsi="Calibri" w:cs="Times New Roman"/>
+              </w:rPr>
+            </w:pPr>
+            <w:r>
+              <w:rPr>
+                <w:rFonts w:ascii="Calibri" w:hAnsi="Calibri" w:cs="Times New Roman"/>
+              </w:rPr>
+              <w:t>Adresse du propriétaire</w:t>
+            </w:r>
+          </w:p>
+        </w:tc>
+        <w:tc>
+          <w:tcPr>
+            <w:tcW w:w="1930" w:type="dxa"/>
+            <w:shd w:val="clear" w:color="auto" w:fill="DFEBF5"/>
+          </w:tcPr>
+          <w:p>
+            <w:pPr>
+              <w:ind w:firstLine="0"/>
+              <w:jc w:val="both"/>
+              <w:rPr>
+                <w:rFonts w:ascii="Calibri" w:hAnsi="Calibri" w:cs="Times New Roman"/>
+              </w:rPr>
+            </w:pPr>
+            <w:r>
+              <w:rPr>
+                <w:rFonts w:ascii="Calibri" w:hAnsi="Calibri" w:cs="Times New Roman"/>
+              </w:rPr>
+              <w:t>Alphanumérique (255)</w:t>
+            </w:r>
+          </w:p>
+        </w:tc>
+        <w:tc>
+          <w:tcPr>
+            <w:tcW w:w="1640" w:type="dxa"/>
+            <w:shd w:val="clear" w:color="auto" w:fill="DFEBF5"/>
+          </w:tcPr>
+          <w:p>
+            <w:pPr>
+              <w:ind w:firstLine="0"/>
+              <w:jc w:val="both"/>
+              <w:rPr>
+                <w:rFonts w:ascii="Calibri" w:hAnsi="Calibri" w:cs="Times New Roman"/>
+              </w:rPr>
+            </w:pPr>
+            <w:r>
+              <w:rPr>
+                <w:rFonts w:ascii="Calibri" w:hAnsi="Calibri" w:cs="Times New Roman"/>
+              </w:rPr>
+              <w:t>Obligatoire</w:t>
+            </w:r>
+          </w:p>
+        </w:tc>
+      </w:tr>
+      <w:tr>
+        <w:trPr>
+          <w:trHeight w:val="266"/>
+        </w:trPr>
+        <w:tc>
+          <w:tcPr>
+            <w:tcW w:w="2285" w:type="dxa"/>
+            <w:shd w:val="clear" w:color="auto" w:fill="629DD1"/>
+          </w:tcPr>
+          <w:p>
+            <w:pPr>
+              <w:rPr>
+                <w:rFonts w:ascii="Calibri" w:hAnsi="Calibri" w:cs="Times New Roman"/>
+                <w:b/>
+                <w:bCs/>
+                <w:color w:val="FFFFFF"/>
+              </w:rPr>
+            </w:pPr>
+          </w:p>
         </w:tc>
         <w:tc>
           <w:tcPr>
@@ -3597,7 +3703,6 @@
         </w:tc>
       </w:tr>
     </w:tbl>
-    <w:p/>
     <w:p/>
     <w:p/>
     <w:p/>
@@ -6726,7 +6831,7 @@
             <w:tcBorders>
               <w:top w:val="single" w:sz="4" w:space="0" w:color="auto"/>
               <w:left w:val="single" w:sz="4" w:space="0" w:color="auto"/>
-              <w:bottom w:val="nil"/>
+              <w:bottom w:val="single" w:sz="4" w:space="0" w:color="000000"/>
               <w:right w:val="single" w:sz="4" w:space="0" w:color="auto"/>
             </w:tcBorders>
             <w:shd w:val="clear" w:color="000000" w:fill="4472C4"/>
@@ -7002,32 +7107,32 @@
             <w:tcBorders>
               <w:top w:val="single" w:sz="4" w:space="0" w:color="auto"/>
               <w:left w:val="single" w:sz="4" w:space="0" w:color="auto"/>
+              <w:bottom w:val="single" w:sz="4" w:space="0" w:color="000000"/>
+              <w:right w:val="single" w:sz="4" w:space="0" w:color="auto"/>
+            </w:tcBorders>
+            <w:vAlign w:val="center"/>
+            <w:hideMark/>
+          </w:tcPr>
+          <w:p>
+            <w:pPr>
+              <w:spacing w:after="0" w:line="240" w:lineRule="auto"/>
+              <w:rPr>
+                <w:rFonts w:ascii="Calibri" w:eastAsia="Times New Roman" w:hAnsi="Calibri" w:cs="Calibri"/>
+                <w:color w:val="FFFFFF"/>
+                <w:lang w:eastAsia="fr-FR"/>
+              </w:rPr>
+            </w:pPr>
+          </w:p>
+        </w:tc>
+        <w:tc>
+          <w:tcPr>
+            <w:tcW w:w="2600" w:type="dxa"/>
+            <w:tcBorders>
+              <w:top w:val="nil"/>
+              <w:left w:val="nil"/>
               <w:bottom w:val="nil"/>
               <w:right w:val="single" w:sz="4" w:space="0" w:color="auto"/>
             </w:tcBorders>
-            <w:vAlign w:val="center"/>
-            <w:hideMark/>
-          </w:tcPr>
-          <w:p>
-            <w:pPr>
-              <w:spacing w:after="0" w:line="240" w:lineRule="auto"/>
-              <w:rPr>
-                <w:rFonts w:ascii="Calibri" w:eastAsia="Times New Roman" w:hAnsi="Calibri" w:cs="Calibri"/>
-                <w:color w:val="FFFFFF"/>
-                <w:lang w:eastAsia="fr-FR"/>
-              </w:rPr>
-            </w:pPr>
-          </w:p>
-        </w:tc>
-        <w:tc>
-          <w:tcPr>
-            <w:tcW w:w="2600" w:type="dxa"/>
-            <w:tcBorders>
-              <w:top w:val="nil"/>
-              <w:left w:val="nil"/>
-              <w:bottom w:val="single" w:sz="4" w:space="0" w:color="auto"/>
-              <w:right w:val="single" w:sz="4" w:space="0" w:color="auto"/>
-            </w:tcBorders>
             <w:shd w:val="clear" w:color="000000" w:fill="4472C4"/>
             <w:noWrap/>
             <w:vAlign w:val="bottom"/>
@@ -7049,9 +7154,17 @@
                 <w:color w:val="FFFFFF"/>
                 <w:lang w:eastAsia="fr-FR"/>
               </w:rPr>
-              <w:t>Owner_City</w:t>
+              <w:t>Owner_Type</w:t>
             </w:r>
             <w:proofErr w:type="spellEnd"/>
+            <w:r>
+              <w:rPr>
+                <w:rFonts w:ascii="Calibri" w:eastAsia="Times New Roman" w:hAnsi="Calibri" w:cs="Calibri"/>
+                <w:color w:val="FFFFFF"/>
+                <w:lang w:eastAsia="fr-FR"/>
+              </w:rPr>
+              <w:t>_</w:t>
+            </w:r>
           </w:p>
         </w:tc>
         <w:tc>
@@ -7265,7 +7378,7 @@
             <w:tcBorders>
               <w:top w:val="single" w:sz="4" w:space="0" w:color="auto"/>
               <w:left w:val="single" w:sz="4" w:space="0" w:color="auto"/>
-              <w:bottom w:val="nil"/>
+              <w:bottom w:val="single" w:sz="4" w:space="0" w:color="000000"/>
               <w:right w:val="single" w:sz="4" w:space="0" w:color="auto"/>
             </w:tcBorders>
             <w:vAlign w:val="center"/>
@@ -7286,7 +7399,7 @@
           <w:tcPr>
             <w:tcW w:w="2600" w:type="dxa"/>
             <w:tcBorders>
-              <w:top w:val="nil"/>
+              <w:top w:val="single" w:sz="4" w:space="0" w:color="auto"/>
               <w:left w:val="nil"/>
               <w:bottom w:val="single" w:sz="4" w:space="0" w:color="auto"/>
               <w:right w:val="single" w:sz="4" w:space="0" w:color="auto"/>
@@ -7312,7 +7425,7 @@
                 <w:color w:val="FFFFFF"/>
                 <w:lang w:eastAsia="fr-FR"/>
               </w:rPr>
-              <w:t>Owner_Zip_Code</w:t>
+              <w:t>Owner_City</w:t>
             </w:r>
             <w:proofErr w:type="spellEnd"/>
           </w:p>
@@ -7528,7 +7641,7 @@
             <w:tcBorders>
               <w:top w:val="single" w:sz="4" w:space="0" w:color="auto"/>
               <w:left w:val="single" w:sz="4" w:space="0" w:color="auto"/>
-              <w:bottom w:val="nil"/>
+              <w:bottom w:val="single" w:sz="4" w:space="0" w:color="000000"/>
               <w:right w:val="single" w:sz="4" w:space="0" w:color="auto"/>
             </w:tcBorders>
             <w:vAlign w:val="center"/>
@@ -7575,7 +7688,7 @@
                 <w:color w:val="FFFFFF"/>
                 <w:lang w:eastAsia="fr-FR"/>
               </w:rPr>
-              <w:t>Owner_Street</w:t>
+              <w:t>Owner_Zip_Code</w:t>
             </w:r>
             <w:proofErr w:type="spellEnd"/>
           </w:p>
@@ -7791,7 +7904,7 @@
             <w:tcBorders>
               <w:top w:val="single" w:sz="4" w:space="0" w:color="auto"/>
               <w:left w:val="single" w:sz="4" w:space="0" w:color="auto"/>
-              <w:bottom w:val="nil"/>
+              <w:bottom w:val="single" w:sz="4" w:space="0" w:color="000000"/>
               <w:right w:val="single" w:sz="4" w:space="0" w:color="auto"/>
             </w:tcBorders>
             <w:vAlign w:val="center"/>
@@ -7838,7 +7951,7 @@
                 <w:color w:val="FFFFFF"/>
                 <w:lang w:eastAsia="fr-FR"/>
               </w:rPr>
-              <w:t>Owner_Street_Number</w:t>
+              <w:t>Owner_Street</w:t>
             </w:r>
             <w:proofErr w:type="spellEnd"/>
           </w:p>
@@ -8054,7 +8167,270 @@
             <w:tcBorders>
               <w:top w:val="single" w:sz="4" w:space="0" w:color="auto"/>
               <w:left w:val="single" w:sz="4" w:space="0" w:color="auto"/>
-              <w:bottom w:val="nil"/>
+              <w:bottom w:val="single" w:sz="4" w:space="0" w:color="000000"/>
+              <w:right w:val="single" w:sz="4" w:space="0" w:color="auto"/>
+            </w:tcBorders>
+            <w:vAlign w:val="center"/>
+            <w:hideMark/>
+          </w:tcPr>
+          <w:p>
+            <w:pPr>
+              <w:spacing w:after="0" w:line="240" w:lineRule="auto"/>
+              <w:rPr>
+                <w:rFonts w:ascii="Calibri" w:eastAsia="Times New Roman" w:hAnsi="Calibri" w:cs="Calibri"/>
+                <w:color w:val="FFFFFF"/>
+                <w:lang w:eastAsia="fr-FR"/>
+              </w:rPr>
+            </w:pPr>
+          </w:p>
+        </w:tc>
+        <w:tc>
+          <w:tcPr>
+            <w:tcW w:w="2600" w:type="dxa"/>
+            <w:tcBorders>
+              <w:top w:val="nil"/>
+              <w:left w:val="nil"/>
+              <w:bottom w:val="single" w:sz="4" w:space="0" w:color="auto"/>
+              <w:right w:val="single" w:sz="4" w:space="0" w:color="auto"/>
+            </w:tcBorders>
+            <w:shd w:val="clear" w:color="000000" w:fill="4472C4"/>
+            <w:noWrap/>
+            <w:vAlign w:val="bottom"/>
+            <w:hideMark/>
+          </w:tcPr>
+          <w:p>
+            <w:pPr>
+              <w:spacing w:after="0" w:line="240" w:lineRule="auto"/>
+              <w:rPr>
+                <w:rFonts w:ascii="Calibri" w:eastAsia="Times New Roman" w:hAnsi="Calibri" w:cs="Calibri"/>
+                <w:color w:val="FFFFFF"/>
+                <w:lang w:eastAsia="fr-FR"/>
+              </w:rPr>
+            </w:pPr>
+            <w:proofErr w:type="spellStart"/>
+            <w:r>
+              <w:rPr>
+                <w:rFonts w:ascii="Calibri" w:eastAsia="Times New Roman" w:hAnsi="Calibri" w:cs="Calibri"/>
+                <w:color w:val="FFFFFF"/>
+                <w:lang w:eastAsia="fr-FR"/>
+              </w:rPr>
+              <w:t>Owner_Street_Number</w:t>
+            </w:r>
+            <w:proofErr w:type="spellEnd"/>
+          </w:p>
+        </w:tc>
+        <w:tc>
+          <w:tcPr>
+            <w:tcW w:w="2120" w:type="dxa"/>
+            <w:tcBorders>
+              <w:top w:val="nil"/>
+              <w:left w:val="nil"/>
+              <w:bottom w:val="single" w:sz="4" w:space="0" w:color="auto"/>
+              <w:right w:val="single" w:sz="4" w:space="0" w:color="auto"/>
+            </w:tcBorders>
+            <w:shd w:val="clear" w:color="000000" w:fill="D9E1F2"/>
+            <w:noWrap/>
+            <w:vAlign w:val="bottom"/>
+            <w:hideMark/>
+          </w:tcPr>
+          <w:p>
+            <w:pPr>
+              <w:spacing w:after="0" w:line="240" w:lineRule="auto"/>
+              <w:rPr>
+                <w:rFonts w:ascii="Calibri" w:eastAsia="Times New Roman" w:hAnsi="Calibri" w:cs="Calibri"/>
+                <w:color w:val="000000"/>
+                <w:lang w:eastAsia="fr-FR"/>
+              </w:rPr>
+            </w:pPr>
+            <w:r>
+              <w:rPr>
+                <w:rFonts w:ascii="Calibri" w:eastAsia="Times New Roman" w:hAnsi="Calibri" w:cs="Calibri"/>
+                <w:color w:val="000000"/>
+                <w:lang w:eastAsia="fr-FR"/>
+              </w:rPr>
+              <w:t> </w:t>
+            </w:r>
+          </w:p>
+        </w:tc>
+        <w:tc>
+          <w:tcPr>
+            <w:tcW w:w="660" w:type="dxa"/>
+            <w:tcBorders>
+              <w:top w:val="nil"/>
+              <w:left w:val="nil"/>
+              <w:bottom w:val="single" w:sz="4" w:space="0" w:color="auto"/>
+              <w:right w:val="single" w:sz="4" w:space="0" w:color="auto"/>
+            </w:tcBorders>
+            <w:shd w:val="clear" w:color="000000" w:fill="D9E1F2"/>
+            <w:noWrap/>
+            <w:vAlign w:val="bottom"/>
+            <w:hideMark/>
+          </w:tcPr>
+          <w:p>
+            <w:pPr>
+              <w:spacing w:after="0" w:line="240" w:lineRule="auto"/>
+              <w:rPr>
+                <w:rFonts w:ascii="Calibri" w:eastAsia="Times New Roman" w:hAnsi="Calibri" w:cs="Calibri"/>
+                <w:color w:val="000000"/>
+                <w:lang w:eastAsia="fr-FR"/>
+              </w:rPr>
+            </w:pPr>
+            <w:r>
+              <w:rPr>
+                <w:rFonts w:ascii="Calibri" w:eastAsia="Times New Roman" w:hAnsi="Calibri" w:cs="Calibri"/>
+                <w:color w:val="000000"/>
+                <w:lang w:eastAsia="fr-FR"/>
+              </w:rPr>
+              <w:t> </w:t>
+            </w:r>
+          </w:p>
+        </w:tc>
+        <w:tc>
+          <w:tcPr>
+            <w:tcW w:w="1400" w:type="dxa"/>
+            <w:tcBorders>
+              <w:top w:val="nil"/>
+              <w:left w:val="nil"/>
+              <w:bottom w:val="single" w:sz="4" w:space="0" w:color="auto"/>
+              <w:right w:val="single" w:sz="4" w:space="0" w:color="auto"/>
+            </w:tcBorders>
+            <w:shd w:val="clear" w:color="000000" w:fill="D9E1F2"/>
+            <w:noWrap/>
+            <w:vAlign w:val="bottom"/>
+            <w:hideMark/>
+          </w:tcPr>
+          <w:p>
+            <w:pPr>
+              <w:spacing w:after="0" w:line="240" w:lineRule="auto"/>
+              <w:jc w:val="right"/>
+              <w:rPr>
+                <w:rFonts w:ascii="Calibri" w:eastAsia="Times New Roman" w:hAnsi="Calibri" w:cs="Calibri"/>
+                <w:color w:val="000000"/>
+                <w:lang w:eastAsia="fr-FR"/>
+              </w:rPr>
+            </w:pPr>
+            <w:r>
+              <w:rPr>
+                <w:rFonts w:ascii="Calibri" w:eastAsia="Times New Roman" w:hAnsi="Calibri" w:cs="Calibri"/>
+                <w:color w:val="000000"/>
+                <w:lang w:eastAsia="fr-FR"/>
+              </w:rPr>
+              <w:t>1</w:t>
+            </w:r>
+          </w:p>
+        </w:tc>
+        <w:tc>
+          <w:tcPr>
+            <w:tcW w:w="2000" w:type="dxa"/>
+            <w:tcBorders>
+              <w:top w:val="nil"/>
+              <w:left w:val="nil"/>
+              <w:bottom w:val="single" w:sz="4" w:space="0" w:color="auto"/>
+              <w:right w:val="single" w:sz="4" w:space="0" w:color="auto"/>
+            </w:tcBorders>
+            <w:shd w:val="clear" w:color="000000" w:fill="D9E1F2"/>
+            <w:noWrap/>
+            <w:vAlign w:val="bottom"/>
+            <w:hideMark/>
+          </w:tcPr>
+          <w:p>
+            <w:pPr>
+              <w:spacing w:after="0" w:line="240" w:lineRule="auto"/>
+              <w:rPr>
+                <w:rFonts w:ascii="Calibri" w:eastAsia="Times New Roman" w:hAnsi="Calibri" w:cs="Calibri"/>
+                <w:color w:val="000000"/>
+                <w:lang w:eastAsia="fr-FR"/>
+              </w:rPr>
+            </w:pPr>
+            <w:r>
+              <w:rPr>
+                <w:rFonts w:ascii="Calibri" w:eastAsia="Times New Roman" w:hAnsi="Calibri" w:cs="Calibri"/>
+                <w:color w:val="000000"/>
+                <w:lang w:eastAsia="fr-FR"/>
+              </w:rPr>
+              <w:t> </w:t>
+            </w:r>
+          </w:p>
+        </w:tc>
+        <w:tc>
+          <w:tcPr>
+            <w:tcW w:w="2040" w:type="dxa"/>
+            <w:tcBorders>
+              <w:top w:val="nil"/>
+              <w:left w:val="nil"/>
+              <w:bottom w:val="single" w:sz="4" w:space="0" w:color="auto"/>
+              <w:right w:val="single" w:sz="4" w:space="0" w:color="auto"/>
+            </w:tcBorders>
+            <w:shd w:val="clear" w:color="000000" w:fill="D9E1F2"/>
+            <w:noWrap/>
+            <w:vAlign w:val="bottom"/>
+            <w:hideMark/>
+          </w:tcPr>
+          <w:p>
+            <w:pPr>
+              <w:spacing w:after="0" w:line="240" w:lineRule="auto"/>
+              <w:rPr>
+                <w:rFonts w:ascii="Calibri" w:eastAsia="Times New Roman" w:hAnsi="Calibri" w:cs="Calibri"/>
+                <w:color w:val="000000"/>
+                <w:lang w:eastAsia="fr-FR"/>
+              </w:rPr>
+            </w:pPr>
+            <w:r>
+              <w:rPr>
+                <w:rFonts w:ascii="Calibri" w:eastAsia="Times New Roman" w:hAnsi="Calibri" w:cs="Calibri"/>
+                <w:color w:val="000000"/>
+                <w:lang w:eastAsia="fr-FR"/>
+              </w:rPr>
+              <w:t> </w:t>
+            </w:r>
+          </w:p>
+        </w:tc>
+        <w:tc>
+          <w:tcPr>
+            <w:tcW w:w="1640" w:type="dxa"/>
+            <w:tcBorders>
+              <w:top w:val="nil"/>
+              <w:left w:val="nil"/>
+              <w:bottom w:val="single" w:sz="4" w:space="0" w:color="auto"/>
+              <w:right w:val="single" w:sz="4" w:space="0" w:color="auto"/>
+            </w:tcBorders>
+            <w:shd w:val="clear" w:color="000000" w:fill="D9E1F2"/>
+            <w:noWrap/>
+            <w:vAlign w:val="bottom"/>
+            <w:hideMark/>
+          </w:tcPr>
+          <w:p>
+            <w:pPr>
+              <w:spacing w:after="0" w:line="240" w:lineRule="auto"/>
+              <w:rPr>
+                <w:rFonts w:ascii="Calibri" w:eastAsia="Times New Roman" w:hAnsi="Calibri" w:cs="Calibri"/>
+                <w:color w:val="000000"/>
+                <w:lang w:eastAsia="fr-FR"/>
+              </w:rPr>
+            </w:pPr>
+            <w:r>
+              <w:rPr>
+                <w:rFonts w:ascii="Calibri" w:eastAsia="Times New Roman" w:hAnsi="Calibri" w:cs="Calibri"/>
+                <w:color w:val="000000"/>
+                <w:lang w:eastAsia="fr-FR"/>
+              </w:rPr>
+              <w:t> </w:t>
+            </w:r>
+          </w:p>
+        </w:tc>
+      </w:tr>
+      <w:tr>
+        <w:trPr>
+          <w:trHeight w:val="300"/>
+        </w:trPr>
+        <w:tc>
+          <w:tcPr>
+            <w:tcW w:w="2480" w:type="dxa"/>
+            <w:vMerge/>
+            <w:tcBorders>
+              <w:top w:val="single" w:sz="4" w:space="0" w:color="auto"/>
+              <w:left w:val="single" w:sz="4" w:space="0" w:color="auto"/>
+              <w:bottom w:val="single" w:sz="4" w:space="0" w:color="000000"/>
               <w:right w:val="single" w:sz="4" w:space="0" w:color="auto"/>
             </w:tcBorders>
             <w:vAlign w:val="center"/>
@@ -8307,7 +8683,6 @@
         </w:tc>
       </w:tr>
     </w:tbl>
-    <w:p/>
     <w:p/>
     <w:p/>
     <w:p/>
@@ -13171,6 +13546,7 @@
           <w:lang w:val="en-US"/>
         </w:rPr>
       </w:pPr>
+      <w:proofErr w:type="gramStart"/>
       <w:r>
         <w:rPr>
           <w:lang w:val="en-US"/>
@@ -13184,6 +13560,7 @@
         <w:t>(</w:t>
       </w:r>
       <w:proofErr w:type="spellStart"/>
+      <w:proofErr w:type="gramEnd"/>
       <w:r>
         <w:rPr>
           <w:lang w:val="en-US"/>
@@ -13314,14 +13691,28 @@
         <w:rPr>
           <w:lang w:val="en-US"/>
         </w:rPr>
-        <w:t>Planes_type</w:t>
+        <w:t>Planes_</w:t>
+      </w:r>
+      <w:proofErr w:type="gramStart"/>
+      <w:r>
+        <w:rPr>
+          <w:lang w:val="en-US"/>
+        </w:rPr>
+        <w:t>type</w:t>
       </w:r>
       <w:proofErr w:type="spellEnd"/>
       <w:r>
         <w:rPr>
           <w:lang w:val="en-US"/>
         </w:rPr>
-        <w:t>(Name)</w:t>
+        <w:t>(</w:t>
+      </w:r>
+      <w:proofErr w:type="gramEnd"/>
+      <w:r>
+        <w:rPr>
+          <w:lang w:val="en-US"/>
+        </w:rPr>
+        <w:t>Name)</w:t>
       </w:r>
       <w:r>
         <w:rPr>
@@ -13553,6 +13944,7 @@
           <w:lang w:val="en-US"/>
         </w:rPr>
       </w:pPr>
+      <w:proofErr w:type="gramStart"/>
       <w:r>
         <w:rPr>
           <w:lang w:val="en-US"/>
@@ -13560,6 +13952,7 @@
         <w:t>Mechanics(</w:t>
       </w:r>
       <w:proofErr w:type="spellStart"/>
+      <w:proofErr w:type="gramEnd"/>
       <w:r>
         <w:rPr>
           <w:rFonts w:ascii="Calibri" w:eastAsia="Times New Roman" w:hAnsi="Calibri" w:cs="Calibri"/>
@@ -13789,6 +14182,7 @@
         </w:rPr>
         <w:t xml:space="preserve">, </w:t>
       </w:r>
+      <w:proofErr w:type="gramStart"/>
       <w:r>
         <w:rPr>
           <w:lang w:val="en-US"/>
@@ -13812,7 +14206,14 @@
         <w:rPr>
           <w:lang w:val="en-US"/>
         </w:rPr>
-        <w:t>Registration_Number</w:t>
+        <w:t>Registration</w:t>
+      </w:r>
+      <w:proofErr w:type="gramEnd"/>
+      <w:r>
+        <w:rPr>
+          <w:lang w:val="en-US"/>
+        </w:rPr>
+        <w:t>_Number</w:t>
       </w:r>
       <w:proofErr w:type="spellEnd"/>
       <w:r>
@@ -13828,6 +14229,7 @@
           <w:lang w:val="en-US"/>
         </w:rPr>
       </w:pPr>
+      <w:proofErr w:type="gramStart"/>
       <w:r>
         <w:rPr>
           <w:lang w:val="en-US"/>
@@ -13835,6 +14237,7 @@
         <w:t>Pilots(</w:t>
       </w:r>
       <w:proofErr w:type="spellStart"/>
+      <w:proofErr w:type="gramEnd"/>
       <w:r>
         <w:rPr>
           <w:lang w:val="en-US"/>
@@ -13960,67 +14363,34 @@
     </w:p>
     <w:p/>
     <w:p>
-      <w:pPr>
-        <w:rPr>
-          <w:lang w:val="en-US"/>
-        </w:rPr>
-      </w:pPr>
-      <w:r>
-        <w:rPr>
-          <w:lang w:val="en-US"/>
-        </w:rPr>
-        <w:t>Planes</w:t>
-      </w:r>
-      <w:r>
-        <w:rPr>
-          <w:lang w:val="en-US"/>
-        </w:rPr>
-        <w:t>(</w:t>
-      </w:r>
-      <w:r>
-        <w:rPr>
-          <w:lang w:val="en-US"/>
-        </w:rPr>
-        <w:t xml:space="preserve"> </w:t>
+      <w:proofErr w:type="gramStart"/>
+      <w:r>
+        <w:t xml:space="preserve">Planes( </w:t>
       </w:r>
       <w:proofErr w:type="spellStart"/>
       <w:r>
-        <w:rPr>
-          <w:lang w:val="en-US"/>
-        </w:rPr>
-        <w:t>Registration_Number</w:t>
+        <w:t>Registration</w:t>
+      </w:r>
+      <w:proofErr w:type="gramEnd"/>
+      <w:r>
+        <w:t>_Number</w:t>
       </w:r>
       <w:proofErr w:type="spellEnd"/>
       <w:r>
-        <w:rPr>
-          <w:lang w:val="en-US"/>
-        </w:rPr>
         <w:t xml:space="preserve">),  </w:t>
       </w:r>
       <w:proofErr w:type="spellStart"/>
       <w:r>
-        <w:rPr>
-          <w:lang w:val="en-US"/>
-        </w:rPr>
         <w:t>Owner_Name</w:t>
       </w:r>
       <w:proofErr w:type="spellEnd"/>
       <w:r>
-        <w:rPr>
-          <w:lang w:val="en-US"/>
-        </w:rPr>
         <w:tab/>
       </w:r>
       <w:r>
-        <w:rPr>
-          <w:lang w:val="en-US"/>
-        </w:rPr>
         <w:tab/>
       </w:r>
       <w:r>
-        <w:rPr>
-          <w:lang w:val="en-US"/>
-        </w:rPr>
         <w:tab/>
       </w:r>
       <w:r>
@@ -14030,29 +14400,17 @@
         <w:sym w:font="Wingdings" w:char="F0E0"/>
       </w:r>
       <w:r>
-        <w:rPr>
-          <w:lang w:val="en-US"/>
-        </w:rPr>
         <w:t xml:space="preserve">  </w:t>
       </w:r>
       <w:proofErr w:type="spellStart"/>
       <w:r>
-        <w:rPr>
-          <w:lang w:val="en-US"/>
-        </w:rPr>
         <w:t>Planes_type</w:t>
       </w:r>
       <w:proofErr w:type="spellEnd"/>
       <w:r>
-        <w:rPr>
-          <w:lang w:val="en-US"/>
-        </w:rPr>
         <w:t>(Name)</w:t>
       </w:r>
       <w:r>
-        <w:rPr>
-          <w:lang w:val="en-US"/>
-        </w:rPr>
         <w:tab/>
       </w:r>
     </w:p>
@@ -14068,12 +14426,80 @@
           <w:docGrid w:linePitch="360"/>
         </w:sectPr>
       </w:pPr>
-      <w:r>
-        <w:rPr>
-          <w:lang w:val="en-US"/>
-        </w:rPr>
-        <w:t xml:space="preserve">  </w:t>
-      </w:r>
+      <w:proofErr w:type="spellStart"/>
+      <w:r>
+        <w:rPr>
+          <w:lang w:val="en-US"/>
+        </w:rPr>
+        <w:t>Planes_</w:t>
+      </w:r>
+      <w:proofErr w:type="gramStart"/>
+      <w:r>
+        <w:rPr>
+          <w:lang w:val="en-US"/>
+        </w:rPr>
+        <w:t>Type</w:t>
+      </w:r>
+      <w:proofErr w:type="spellEnd"/>
+      <w:r>
+        <w:rPr>
+          <w:lang w:val="en-US"/>
+        </w:rPr>
+        <w:t>(</w:t>
+      </w:r>
+      <w:proofErr w:type="gramEnd"/>
+      <w:r>
+        <w:rPr>
+          <w:lang w:val="en-US"/>
+        </w:rPr>
+        <w:t xml:space="preserve">Nom),  </w:t>
+      </w:r>
+      <w:proofErr w:type="spellStart"/>
+      <w:r>
+        <w:rPr>
+          <w:lang w:val="en-US"/>
+        </w:rPr>
+        <w:t>Pilot_License_Number</w:t>
+      </w:r>
+      <w:proofErr w:type="spellEnd"/>
+      <w:r>
+        <w:rPr>
+          <w:lang w:val="en-US"/>
+        </w:rPr>
+        <w:tab/>
+      </w:r>
+      <w:r>
+        <w:rPr>
+          <w:lang w:val="en-US"/>
+        </w:rPr>
+        <w:tab/>
+      </w:r>
+      <w:r>
+        <w:rPr>
+          <w:lang w:val="en-US"/>
+        </w:rPr>
+        <w:tab/>
+      </w:r>
+      <w:r>
+        <w:rPr>
+          <w:lang w:val="en-US"/>
+        </w:rPr>
+        <w:sym w:font="Wingdings" w:char="F0E0"/>
+      </w:r>
+      <w:r>
+        <w:rPr>
+          <w:lang w:val="en-US"/>
+        </w:rPr>
+        <w:t xml:space="preserve"> </w:t>
+      </w:r>
+      <w:proofErr w:type="spellStart"/>
+      <w:r>
+        <w:rPr>
+          <w:lang w:val="en-US"/>
+        </w:rPr>
+        <w:t>Number_Of_Fly</w:t>
+      </w:r>
+      <w:proofErr w:type="spellEnd"/>
     </w:p>
     <w:p>
       <w:pPr>
@@ -14083,9 +14509,799 @@
         <w:t>Modèle conceptuel</w:t>
       </w:r>
     </w:p>
+    <w:p>
+      <w:pPr>
+        <w:rPr>
+          <w:lang w:val="en-US"/>
+        </w:rPr>
+      </w:pPr>
+    </w:p>
     <w:p/>
+    <w:p>
+      <w:pPr>
+        <w:rPr>
+          <w:lang w:val="en-US"/>
+        </w:rPr>
+      </w:pPr>
+      <w:r>
+        <w:rPr>
+          <w:noProof/>
+          <w:lang w:val="en-US"/>
+        </w:rPr>
+        <w:drawing>
+          <wp:inline distT="0" distB="0" distL="0" distR="0" wp14:anchorId="577827F1" wp14:editId="2FD3BE00">
+            <wp:extent cx="5760720" cy="3728720"/>
+            <wp:effectExtent l="0" t="0" r="0" b="5080"/>
+            <wp:docPr id="1" name="Image 1" descr="Une image contenant capture d’écran&#10;&#10;Description générée automatiquement"/>
+            <wp:cNvGraphicFramePr>
+              <a:graphicFrameLocks xmlns:a="http://schemas.openxmlformats.org/drawingml/2006/main" noChangeAspect="1"/>
+            </wp:cNvGraphicFramePr>
+            <a:graphic xmlns:a="http://schemas.openxmlformats.org/drawingml/2006/main">
+              <a:graphicData uri="http://schemas.openxmlformats.org/drawingml/2006/picture">
+                <pic:pic xmlns:pic="http://schemas.openxmlformats.org/drawingml/2006/picture">
+                  <pic:nvPicPr>
+                    <pic:cNvPr id="1" name="Image 1" descr="Une image contenant capture d’écran&#10;&#10;Description générée automatiquement"/>
+                    <pic:cNvPicPr/>
+                  </pic:nvPicPr>
+                  <pic:blipFill>
+                    <a:blip r:embed="rId7">
+                      <a:extLst>
+                        <a:ext uri="{28A0092B-C50C-407E-A947-70E740481C1C}">
+                          <a14:useLocalDpi xmlns:a14="http://schemas.microsoft.com/office/drawing/2010/main" val="0"/>
+                        </a:ext>
+                      </a:extLst>
+                    </a:blip>
+                    <a:stretch>
+                      <a:fillRect/>
+                    </a:stretch>
+                  </pic:blipFill>
+                  <pic:spPr>
+                    <a:xfrm>
+                      <a:off x="0" y="0"/>
+                      <a:ext cx="5760720" cy="3728720"/>
+                    </a:xfrm>
+                    <a:prstGeom prst="rect">
+                      <a:avLst/>
+                    </a:prstGeom>
+                  </pic:spPr>
+                </pic:pic>
+              </a:graphicData>
+            </a:graphic>
+          </wp:inline>
+        </w:drawing>
+      </w:r>
+    </w:p>
+    <w:p>
+      <w:pPr>
+        <w:rPr>
+          <w:lang w:val="en-US"/>
+        </w:rPr>
+      </w:pPr>
+    </w:p>
+    <w:p>
+      <w:pPr>
+        <w:pStyle w:val="Titre1"/>
+      </w:pPr>
+      <w:r>
+        <w:t>Modèle logique</w:t>
+      </w:r>
+    </w:p>
     <w:p/>
-    <w:p/>
+    <w:p>
+      <w:pPr>
+        <w:rPr>
+          <w:lang w:val="en-US"/>
+        </w:rPr>
+      </w:pPr>
+      <w:proofErr w:type="spellStart"/>
+      <w:r>
+        <w:rPr>
+          <w:lang w:val="en-US"/>
+        </w:rPr>
+        <w:t>Planes_Type</w:t>
+      </w:r>
+      <w:proofErr w:type="spellEnd"/>
+      <w:r>
+        <w:rPr>
+          <w:lang w:val="en-US"/>
+        </w:rPr>
+        <w:t xml:space="preserve"> = (</w:t>
+      </w:r>
+      <w:r>
+        <w:rPr>
+          <w:b/>
+          <w:bCs/>
+          <w:u w:val="single"/>
+          <w:lang w:val="en-US"/>
+        </w:rPr>
+        <w:t>Nom</w:t>
+      </w:r>
+      <w:r>
+        <w:rPr>
+          <w:lang w:val="en-US"/>
+        </w:rPr>
+        <w:t xml:space="preserve">, </w:t>
+      </w:r>
+      <w:proofErr w:type="spellStart"/>
+      <w:r>
+        <w:rPr>
+          <w:b/>
+          <w:bCs/>
+          <w:lang w:val="en-US"/>
+        </w:rPr>
+        <w:t>Constructor_Name</w:t>
+      </w:r>
+      <w:proofErr w:type="spellEnd"/>
+      <w:r>
+        <w:rPr>
+          <w:lang w:val="en-US"/>
+        </w:rPr>
+        <w:t xml:space="preserve">, </w:t>
+      </w:r>
+      <w:proofErr w:type="spellStart"/>
+      <w:r>
+        <w:rPr>
+          <w:b/>
+          <w:bCs/>
+          <w:lang w:val="en-US"/>
+        </w:rPr>
+        <w:t>Engine_Power</w:t>
+      </w:r>
+      <w:proofErr w:type="spellEnd"/>
+      <w:r>
+        <w:rPr>
+          <w:lang w:val="en-US"/>
+        </w:rPr>
+        <w:t xml:space="preserve">, </w:t>
+      </w:r>
+      <w:proofErr w:type="spellStart"/>
+      <w:r>
+        <w:rPr>
+          <w:b/>
+          <w:bCs/>
+          <w:lang w:val="en-US"/>
+        </w:rPr>
+        <w:t>Number_Of_Place</w:t>
+      </w:r>
+      <w:proofErr w:type="spellEnd"/>
+      <w:r>
+        <w:rPr>
+          <w:lang w:val="en-US"/>
+        </w:rPr>
+        <w:t>)</w:t>
+      </w:r>
+    </w:p>
+    <w:p>
+      <w:pPr>
+        <w:rPr>
+          <w:lang w:val="en-US"/>
+        </w:rPr>
+      </w:pPr>
+      <w:r>
+        <w:rPr>
+          <w:lang w:val="en-US"/>
+        </w:rPr>
+        <w:t>Owners = (</w:t>
+      </w:r>
+      <w:proofErr w:type="spellStart"/>
+      <w:r>
+        <w:rPr>
+          <w:b/>
+          <w:bCs/>
+          <w:u w:val="single"/>
+          <w:lang w:val="en-US"/>
+        </w:rPr>
+        <w:t>Owner_Name</w:t>
+      </w:r>
+      <w:proofErr w:type="spellEnd"/>
+      <w:r>
+        <w:rPr>
+          <w:lang w:val="en-US"/>
+        </w:rPr>
+        <w:t xml:space="preserve">, </w:t>
+      </w:r>
+      <w:proofErr w:type="spellStart"/>
+      <w:r>
+        <w:rPr>
+          <w:b/>
+          <w:bCs/>
+          <w:lang w:val="en-US"/>
+        </w:rPr>
+        <w:t>Owner_Type</w:t>
+      </w:r>
+      <w:proofErr w:type="spellEnd"/>
+      <w:r>
+        <w:rPr>
+          <w:lang w:val="en-US"/>
+        </w:rPr>
+        <w:t xml:space="preserve">, </w:t>
+      </w:r>
+      <w:proofErr w:type="spellStart"/>
+      <w:r>
+        <w:rPr>
+          <w:b/>
+          <w:bCs/>
+          <w:lang w:val="en-US"/>
+        </w:rPr>
+        <w:t>Owner_City</w:t>
+      </w:r>
+      <w:proofErr w:type="spellEnd"/>
+      <w:r>
+        <w:rPr>
+          <w:b/>
+          <w:bCs/>
+          <w:lang w:val="en-US"/>
+        </w:rPr>
+        <w:t xml:space="preserve">, </w:t>
+      </w:r>
+      <w:proofErr w:type="spellStart"/>
+      <w:r>
+        <w:rPr>
+          <w:b/>
+          <w:bCs/>
+          <w:lang w:val="en-US"/>
+        </w:rPr>
+        <w:t>Owner_Zip_Code</w:t>
+      </w:r>
+      <w:proofErr w:type="spellEnd"/>
+      <w:r>
+        <w:rPr>
+          <w:lang w:val="en-US"/>
+        </w:rPr>
+        <w:t xml:space="preserve">, </w:t>
+      </w:r>
+      <w:proofErr w:type="spellStart"/>
+      <w:r>
+        <w:rPr>
+          <w:b/>
+          <w:bCs/>
+          <w:lang w:val="en-US"/>
+        </w:rPr>
+        <w:t>Owner_Street</w:t>
+      </w:r>
+      <w:proofErr w:type="spellEnd"/>
+      <w:r>
+        <w:rPr>
+          <w:lang w:val="en-US"/>
+        </w:rPr>
+        <w:t xml:space="preserve">, </w:t>
+      </w:r>
+      <w:proofErr w:type="spellStart"/>
+      <w:r>
+        <w:rPr>
+          <w:b/>
+          <w:bCs/>
+          <w:lang w:val="en-US"/>
+        </w:rPr>
+        <w:t>Owner_Street_Number</w:t>
+      </w:r>
+      <w:proofErr w:type="spellEnd"/>
+      <w:r>
+        <w:rPr>
+          <w:lang w:val="en-US"/>
+        </w:rPr>
+        <w:t xml:space="preserve">, </w:t>
+      </w:r>
+      <w:proofErr w:type="spellStart"/>
+      <w:r>
+        <w:rPr>
+          <w:b/>
+          <w:bCs/>
+          <w:lang w:val="en-US"/>
+        </w:rPr>
+        <w:t>Owner_Phone_Number</w:t>
+      </w:r>
+      <w:proofErr w:type="spellEnd"/>
+      <w:r>
+        <w:rPr>
+          <w:lang w:val="en-US"/>
+        </w:rPr>
+        <w:t>)</w:t>
+      </w:r>
+    </w:p>
+    <w:p>
+      <w:pPr>
+        <w:rPr>
+          <w:b/>
+          <w:bCs/>
+          <w:lang w:val="en-US"/>
+        </w:rPr>
+      </w:pPr>
+      <w:r>
+        <w:rPr>
+          <w:lang w:val="en-US"/>
+        </w:rPr>
+        <w:t>Planes = (</w:t>
+      </w:r>
+      <w:proofErr w:type="spellStart"/>
+      <w:r>
+        <w:rPr>
+          <w:b/>
+          <w:bCs/>
+          <w:u w:val="single"/>
+          <w:lang w:val="en-US"/>
+        </w:rPr>
+        <w:t>Registration_Number</w:t>
+      </w:r>
+      <w:proofErr w:type="spellEnd"/>
+      <w:r>
+        <w:rPr>
+          <w:lang w:val="en-US"/>
+        </w:rPr>
+        <w:t xml:space="preserve">, </w:t>
+      </w:r>
+      <w:proofErr w:type="spellStart"/>
+      <w:r>
+        <w:rPr>
+          <w:b/>
+          <w:bCs/>
+          <w:lang w:val="en-US"/>
+        </w:rPr>
+        <w:t>Purchase_Date</w:t>
+      </w:r>
+      <w:proofErr w:type="spellEnd"/>
+      <w:r>
+        <w:rPr>
+          <w:b/>
+          <w:bCs/>
+          <w:lang w:val="en-US"/>
+        </w:rPr>
+        <w:t>, #Owner_Name, #Nom)</w:t>
+      </w:r>
+    </w:p>
+    <w:p>
+      <w:pPr>
+        <w:rPr>
+          <w:lang w:val="en-US"/>
+        </w:rPr>
+      </w:pPr>
+      <w:r>
+        <w:rPr>
+          <w:lang w:val="en-US"/>
+        </w:rPr>
+        <w:t>Mechanics = (</w:t>
+      </w:r>
+      <w:proofErr w:type="spellStart"/>
+      <w:r>
+        <w:rPr>
+          <w:b/>
+          <w:bCs/>
+          <w:u w:val="single"/>
+          <w:lang w:val="en-US"/>
+        </w:rPr>
+        <w:t>Mechanic_Firstname</w:t>
+      </w:r>
+      <w:proofErr w:type="spellEnd"/>
+      <w:r>
+        <w:rPr>
+          <w:lang w:val="en-US"/>
+        </w:rPr>
+        <w:t xml:space="preserve">, </w:t>
+      </w:r>
+      <w:proofErr w:type="spellStart"/>
+      <w:r>
+        <w:rPr>
+          <w:b/>
+          <w:bCs/>
+          <w:u w:val="single"/>
+          <w:lang w:val="en-US"/>
+        </w:rPr>
+        <w:t>Mechanic_Lastname</w:t>
+      </w:r>
+      <w:proofErr w:type="spellEnd"/>
+      <w:r>
+        <w:rPr>
+          <w:lang w:val="en-US"/>
+        </w:rPr>
+        <w:t xml:space="preserve">, </w:t>
+      </w:r>
+      <w:proofErr w:type="spellStart"/>
+      <w:r>
+        <w:rPr>
+          <w:b/>
+          <w:bCs/>
+          <w:lang w:val="en-US"/>
+        </w:rPr>
+        <w:t>Mechanic_City</w:t>
+      </w:r>
+      <w:proofErr w:type="spellEnd"/>
+      <w:r>
+        <w:rPr>
+          <w:lang w:val="en-US"/>
+        </w:rPr>
+        <w:t xml:space="preserve">, </w:t>
+      </w:r>
+      <w:proofErr w:type="spellStart"/>
+      <w:r>
+        <w:rPr>
+          <w:b/>
+          <w:bCs/>
+          <w:lang w:val="en-US"/>
+        </w:rPr>
+        <w:t>Mechanic_Zip_Code</w:t>
+      </w:r>
+      <w:proofErr w:type="spellEnd"/>
+      <w:r>
+        <w:rPr>
+          <w:lang w:val="en-US"/>
+        </w:rPr>
+        <w:t xml:space="preserve">, </w:t>
+      </w:r>
+      <w:proofErr w:type="spellStart"/>
+      <w:r>
+        <w:rPr>
+          <w:b/>
+          <w:bCs/>
+          <w:lang w:val="en-US"/>
+        </w:rPr>
+        <w:t>Mechanic_Street</w:t>
+      </w:r>
+      <w:proofErr w:type="spellEnd"/>
+      <w:r>
+        <w:rPr>
+          <w:lang w:val="en-US"/>
+        </w:rPr>
+        <w:t xml:space="preserve">, </w:t>
+      </w:r>
+      <w:proofErr w:type="spellStart"/>
+      <w:r>
+        <w:rPr>
+          <w:b/>
+          <w:bCs/>
+          <w:lang w:val="en-US"/>
+        </w:rPr>
+        <w:t>Mechanic_Street_Number</w:t>
+      </w:r>
+      <w:proofErr w:type="spellEnd"/>
+      <w:r>
+        <w:rPr>
+          <w:lang w:val="en-US"/>
+        </w:rPr>
+        <w:t xml:space="preserve">, </w:t>
+      </w:r>
+      <w:proofErr w:type="spellStart"/>
+      <w:r>
+        <w:rPr>
+          <w:b/>
+          <w:bCs/>
+          <w:lang w:val="en-US"/>
+        </w:rPr>
+        <w:t>Mechanic_Phone_Number</w:t>
+      </w:r>
+      <w:proofErr w:type="spellEnd"/>
+      <w:r>
+        <w:rPr>
+          <w:lang w:val="en-US"/>
+        </w:rPr>
+        <w:t>)</w:t>
+      </w:r>
+    </w:p>
+    <w:p>
+      <w:pPr>
+        <w:rPr>
+          <w:lang w:val="en-US"/>
+        </w:rPr>
+      </w:pPr>
+      <w:proofErr w:type="spellStart"/>
+      <w:r>
+        <w:rPr>
+          <w:lang w:val="en-US"/>
+        </w:rPr>
+        <w:t>Maintenance_Sheets</w:t>
+      </w:r>
+      <w:proofErr w:type="spellEnd"/>
+      <w:r>
+        <w:rPr>
+          <w:lang w:val="en-US"/>
+        </w:rPr>
+        <w:t xml:space="preserve"> = (</w:t>
+      </w:r>
+      <w:r>
+        <w:rPr>
+          <w:b/>
+          <w:bCs/>
+          <w:u w:val="single"/>
+          <w:lang w:val="en-US"/>
+        </w:rPr>
+        <w:t>#Registration_Number</w:t>
+      </w:r>
+      <w:r>
+        <w:rPr>
+          <w:lang w:val="en-US"/>
+        </w:rPr>
+        <w:t xml:space="preserve">, </w:t>
+      </w:r>
+      <w:proofErr w:type="gramStart"/>
+      <w:r>
+        <w:rPr>
+          <w:u w:val="single"/>
+          <w:lang w:val="en-US"/>
+        </w:rPr>
+        <w:t>#(</w:t>
+      </w:r>
+      <w:proofErr w:type="gramEnd"/>
+      <w:r>
+        <w:rPr>
+          <w:b/>
+          <w:bCs/>
+          <w:u w:val="single"/>
+          <w:lang w:val="en-US"/>
+        </w:rPr>
+        <w:t>Mechanic_Firstname</w:t>
+      </w:r>
+      <w:r>
+        <w:rPr>
+          <w:u w:val="single"/>
+          <w:lang w:val="en-US"/>
+        </w:rPr>
+        <w:t xml:space="preserve">, </w:t>
+      </w:r>
+      <w:proofErr w:type="spellStart"/>
+      <w:r>
+        <w:rPr>
+          <w:b/>
+          <w:bCs/>
+          <w:u w:val="single"/>
+          <w:lang w:val="en-US"/>
+        </w:rPr>
+        <w:t>Mechanic_Lastname</w:t>
+      </w:r>
+      <w:proofErr w:type="spellEnd"/>
+      <w:r>
+        <w:rPr>
+          <w:u w:val="single"/>
+          <w:lang w:val="en-US"/>
+        </w:rPr>
+        <w:t>)</w:t>
+      </w:r>
+      <w:r>
+        <w:rPr>
+          <w:lang w:val="en-US"/>
+        </w:rPr>
+        <w:t xml:space="preserve">, </w:t>
+      </w:r>
+      <w:proofErr w:type="spellStart"/>
+      <w:r>
+        <w:rPr>
+          <w:b/>
+          <w:bCs/>
+          <w:lang w:val="en-US"/>
+        </w:rPr>
+        <w:t>Maintenance_Date</w:t>
+      </w:r>
+      <w:proofErr w:type="spellEnd"/>
+      <w:r>
+        <w:rPr>
+          <w:lang w:val="en-US"/>
+        </w:rPr>
+        <w:t xml:space="preserve">, </w:t>
+      </w:r>
+      <w:proofErr w:type="spellStart"/>
+      <w:r>
+        <w:rPr>
+          <w:b/>
+          <w:bCs/>
+          <w:lang w:val="en-US"/>
+        </w:rPr>
+        <w:t>Maintenance_Object</w:t>
+      </w:r>
+      <w:proofErr w:type="spellEnd"/>
+      <w:r>
+        <w:rPr>
+          <w:lang w:val="en-US"/>
+        </w:rPr>
+        <w:t>)</w:t>
+      </w:r>
+    </w:p>
+    <w:p>
+      <w:pPr>
+        <w:rPr>
+          <w:lang w:val="en-US"/>
+        </w:rPr>
+      </w:pPr>
+      <w:r>
+        <w:rPr>
+          <w:lang w:val="en-US"/>
+        </w:rPr>
+        <w:t>Pilots = (</w:t>
+      </w:r>
+      <w:proofErr w:type="spellStart"/>
+      <w:r>
+        <w:rPr>
+          <w:b/>
+          <w:bCs/>
+          <w:u w:val="single"/>
+          <w:lang w:val="en-US"/>
+        </w:rPr>
+        <w:t>License_Number</w:t>
+      </w:r>
+      <w:proofErr w:type="spellEnd"/>
+      <w:r>
+        <w:rPr>
+          <w:lang w:val="en-US"/>
+        </w:rPr>
+        <w:t xml:space="preserve">, </w:t>
+      </w:r>
+      <w:proofErr w:type="spellStart"/>
+      <w:r>
+        <w:rPr>
+          <w:b/>
+          <w:bCs/>
+          <w:lang w:val="en-US"/>
+        </w:rPr>
+        <w:t>Pilot_Lastname</w:t>
+      </w:r>
+      <w:proofErr w:type="spellEnd"/>
+      <w:r>
+        <w:rPr>
+          <w:lang w:val="en-US"/>
+        </w:rPr>
+        <w:t xml:space="preserve">, </w:t>
+      </w:r>
+      <w:proofErr w:type="spellStart"/>
+      <w:r>
+        <w:rPr>
+          <w:b/>
+          <w:bCs/>
+          <w:lang w:val="en-US"/>
+        </w:rPr>
+        <w:t>Pilot_Firstname</w:t>
+      </w:r>
+      <w:proofErr w:type="spellEnd"/>
+      <w:r>
+        <w:rPr>
+          <w:lang w:val="en-US"/>
+        </w:rPr>
+        <w:t xml:space="preserve">, </w:t>
+      </w:r>
+      <w:proofErr w:type="spellStart"/>
+      <w:r>
+        <w:rPr>
+          <w:b/>
+          <w:bCs/>
+          <w:lang w:val="en-US"/>
+        </w:rPr>
+        <w:t>Pilot_City</w:t>
+      </w:r>
+      <w:proofErr w:type="spellEnd"/>
+      <w:r>
+        <w:rPr>
+          <w:lang w:val="en-US"/>
+        </w:rPr>
+        <w:t xml:space="preserve">, </w:t>
+      </w:r>
+      <w:proofErr w:type="spellStart"/>
+      <w:r>
+        <w:rPr>
+          <w:b/>
+          <w:bCs/>
+          <w:lang w:val="en-US"/>
+        </w:rPr>
+        <w:t>Pilot_Zip_Code</w:t>
+      </w:r>
+      <w:proofErr w:type="spellEnd"/>
+      <w:r>
+        <w:rPr>
+          <w:lang w:val="en-US"/>
+        </w:rPr>
+        <w:t xml:space="preserve">, </w:t>
+      </w:r>
+      <w:proofErr w:type="spellStart"/>
+      <w:r>
+        <w:rPr>
+          <w:b/>
+          <w:bCs/>
+          <w:lang w:val="en-US"/>
+        </w:rPr>
+        <w:t>Pilot_Street</w:t>
+      </w:r>
+      <w:proofErr w:type="spellEnd"/>
+      <w:r>
+        <w:rPr>
+          <w:lang w:val="en-US"/>
+        </w:rPr>
+        <w:t xml:space="preserve">, </w:t>
+      </w:r>
+      <w:proofErr w:type="spellStart"/>
+      <w:r>
+        <w:rPr>
+          <w:b/>
+          <w:bCs/>
+          <w:lang w:val="en-US"/>
+        </w:rPr>
+        <w:t>Pilot_Street_Number</w:t>
+      </w:r>
+      <w:proofErr w:type="spellEnd"/>
+      <w:r>
+        <w:rPr>
+          <w:lang w:val="en-US"/>
+        </w:rPr>
+        <w:t xml:space="preserve">, </w:t>
+      </w:r>
+      <w:proofErr w:type="spellStart"/>
+      <w:r>
+        <w:rPr>
+          <w:b/>
+          <w:bCs/>
+          <w:lang w:val="en-US"/>
+        </w:rPr>
+        <w:t>Pilot_Phone_Number</w:t>
+      </w:r>
+      <w:proofErr w:type="spellEnd"/>
+      <w:r>
+        <w:rPr>
+          <w:lang w:val="en-US"/>
+        </w:rPr>
+        <w:t>)</w:t>
+      </w:r>
+    </w:p>
+    <w:p>
+      <w:pPr>
+        <w:rPr>
+          <w:lang w:val="en-US"/>
+        </w:rPr>
+      </w:pPr>
+      <w:proofErr w:type="spellStart"/>
+      <w:r>
+        <w:rPr>
+          <w:lang w:val="en-US"/>
+        </w:rPr>
+        <w:t>Pilot_Autorized_Plane</w:t>
+      </w:r>
+      <w:proofErr w:type="spellEnd"/>
+      <w:r>
+        <w:rPr>
+          <w:lang w:val="en-US"/>
+        </w:rPr>
+        <w:t xml:space="preserve"> = (</w:t>
+      </w:r>
+      <w:r>
+        <w:rPr>
+          <w:b/>
+          <w:bCs/>
+          <w:u w:val="single"/>
+          <w:lang w:val="en-US"/>
+        </w:rPr>
+        <w:t>#Nom</w:t>
+      </w:r>
+      <w:r>
+        <w:rPr>
+          <w:lang w:val="en-US"/>
+        </w:rPr>
+        <w:t xml:space="preserve">, </w:t>
+      </w:r>
+      <w:r>
+        <w:rPr>
+          <w:b/>
+          <w:bCs/>
+          <w:u w:val="single"/>
+          <w:lang w:val="en-US"/>
+        </w:rPr>
+        <w:t>#License_Number</w:t>
+      </w:r>
+      <w:r>
+        <w:rPr>
+          <w:lang w:val="en-US"/>
+        </w:rPr>
+        <w:t xml:space="preserve">, </w:t>
+      </w:r>
+      <w:proofErr w:type="spellStart"/>
+      <w:r>
+        <w:rPr>
+          <w:b/>
+          <w:bCs/>
+          <w:lang w:val="en-US"/>
+        </w:rPr>
+        <w:t>Number_Of_Fly</w:t>
+      </w:r>
+      <w:proofErr w:type="spellEnd"/>
+      <w:r>
+        <w:rPr>
+          <w:lang w:val="en-US"/>
+        </w:rPr>
+        <w:t>)</w:t>
+      </w:r>
+    </w:p>
     <w:sectPr>
       <w:pgSz w:w="11906" w:h="16838"/>
       <w:pgMar w:top="1417" w:right="1417" w:bottom="1417" w:left="1417" w:header="708" w:footer="708" w:gutter="0"/>

</xml_diff>